<commit_message>
The whole code of homework 1
</commit_message>
<xml_diff>
--- a/homework 1.docx
+++ b/homework 1.docx
@@ -84,7 +84,6 @@
     <w:p>
       <w:pPr>
         <w:rPr>
-          <w:rFonts w:hint="eastAsia"/>
           <w:sz w:val="24"/>
           <w:szCs w:val="24"/>
         </w:rPr>
@@ -166,6 +165,15 @@
         </w:rPr>
         <w:t>t is very low, which means that the probability of a fetus who has been tested with DS actually obtaining DS is very low.</w:t>
       </w:r>
+    </w:p>
+    <w:p>
+      <w:pPr>
+        <w:rPr>
+          <w:rFonts w:hint="eastAsia"/>
+          <w:sz w:val="24"/>
+          <w:szCs w:val="24"/>
+        </w:rPr>
+      </w:pPr>
       <w:bookmarkStart w:id="0" w:name="_GoBack"/>
       <w:bookmarkEnd w:id="0"/>
     </w:p>

</xml_diff>